<commit_message>
fix indent and page break issue in week 11 worksheet
</commit_message>
<xml_diff>
--- a/Worksheets-Projects-Solutions/Week-11/Worksheets/CS 121 - Week 11 Worksheet - Pointers Intro.docx
+++ b/Worksheets-Projects-Solutions/Week-11/Worksheets/CS 121 - Week 11 Worksheet - Pointers Intro.docx
@@ -1923,18 +1923,6 @@
     <w:p>
       <w:pPr>
         <w:spacing w:line="240" w:lineRule="auto"/>
-        <w:ind w:left="1440" w:firstLine="720"/>
-        <w:contextualSpacing w:val="0"/>
-      </w:pPr>
-      <w:r>
-        <w:rPr>
-          <w:rtl w:val="0"/>
-        </w:rPr>
-      </w:r>
-    </w:p>
-    <w:p>
-      <w:pPr>
-        <w:spacing w:line="240" w:lineRule="auto"/>
         <w:ind w:left="2160" w:firstLine="720"/>
         <w:contextualSpacing w:val="0"/>
       </w:pPr>
@@ -2006,6 +1994,7 @@
         <w:rPr>
           <w:rtl w:val="0"/>
         </w:rPr>
+        <w:t xml:space="preserve">// do error-checking with size (i.e. verify it’s greater than zero)</w:t>
       </w:r>
     </w:p>
     <w:p>

</xml_diff>